<commit_message>
Committing git commands file, second commit
</commit_message>
<xml_diff>
--- a/git_commands.docx
+++ b/git_commands.docx
@@ -16,7 +16,15 @@
           <w:sz w:val="18"/>
           <w:szCs w:val="18"/>
         </w:rPr>
-        <w:t xml:space="preserve">Cd </w:t>
+        <w:t>c</w:t>
+      </w:r>
+      <w:r>
+        <w:rPr>
+          <w:rFonts w:ascii="Lucida Console" w:hAnsi="Lucida Console" w:cs="Lucida Console"/>
+          <w:sz w:val="18"/>
+          <w:szCs w:val="18"/>
+        </w:rPr>
+        <w:t xml:space="preserve">d </w:t>
       </w:r>
       <w:proofErr w:type="spellStart"/>
       <w:r>
@@ -166,25 +174,207 @@
           <w:szCs w:val="18"/>
         </w:rPr>
       </w:pPr>
+      <w:r>
+        <w:rPr>
+          <w:rFonts w:ascii="Lucida Console" w:hAnsi="Lucida Console" w:cs="Lucida Console"/>
+          <w:sz w:val="18"/>
+          <w:szCs w:val="18"/>
+        </w:rPr>
+        <w:t xml:space="preserve">git clone </w:t>
+      </w:r>
+      <w:hyperlink r:id="rId4" w:history="1">
+        <w:r>
+          <w:rPr>
+            <w:rStyle w:val="Hyperlink"/>
+            <w:rFonts w:ascii="Lucida Console" w:hAnsi="Lucida Console" w:cs="Lucida Console"/>
+            <w:sz w:val="18"/>
+            <w:szCs w:val="18"/>
+          </w:rPr>
+          <w:t>https://github.com/chandanaphatak/Android_Sample_App.git</w:t>
+        </w:r>
+      </w:hyperlink>
+    </w:p>
+    <w:p>
+      <w:pPr>
+        <w:autoSpaceDE w:val="0"/>
+        <w:autoSpaceDN w:val="0"/>
+        <w:adjustRightInd w:val="0"/>
+        <w:spacing w:after="0" w:line="240" w:lineRule="auto"/>
+        <w:rPr>
+          <w:rFonts w:ascii="Lucida Console" w:hAnsi="Lucida Console" w:cs="Lucida Console"/>
+          <w:sz w:val="18"/>
+          <w:szCs w:val="18"/>
+        </w:rPr>
+      </w:pPr>
+    </w:p>
+    <w:p>
+      <w:pPr>
+        <w:autoSpaceDE w:val="0"/>
+        <w:autoSpaceDN w:val="0"/>
+        <w:adjustRightInd w:val="0"/>
+        <w:spacing w:after="0" w:line="240" w:lineRule="auto"/>
+        <w:rPr>
+          <w:rFonts w:ascii="Lucida Console" w:hAnsi="Lucida Console" w:cs="Lucida Console"/>
+          <w:sz w:val="18"/>
+          <w:szCs w:val="18"/>
+        </w:rPr>
+      </w:pPr>
+      <w:r>
+        <w:rPr>
+          <w:rFonts w:ascii="Lucida Console" w:hAnsi="Lucida Console" w:cs="Lucida Console"/>
+          <w:sz w:val="18"/>
+          <w:szCs w:val="18"/>
+        </w:rPr>
+        <w:t>git status</w:t>
+      </w:r>
+    </w:p>
+    <w:p>
+      <w:pPr>
+        <w:autoSpaceDE w:val="0"/>
+        <w:autoSpaceDN w:val="0"/>
+        <w:adjustRightInd w:val="0"/>
+        <w:spacing w:after="0" w:line="240" w:lineRule="auto"/>
+        <w:rPr>
+          <w:rFonts w:ascii="Lucida Console" w:hAnsi="Lucida Console" w:cs="Lucida Console"/>
+          <w:sz w:val="18"/>
+          <w:szCs w:val="18"/>
+        </w:rPr>
+      </w:pPr>
+    </w:p>
+    <w:p>
+      <w:pPr>
+        <w:autoSpaceDE w:val="0"/>
+        <w:autoSpaceDN w:val="0"/>
+        <w:adjustRightInd w:val="0"/>
+        <w:spacing w:after="0" w:line="240" w:lineRule="auto"/>
+        <w:rPr>
+          <w:rFonts w:ascii="Lucida Console" w:hAnsi="Lucida Console" w:cs="Lucida Console"/>
+          <w:sz w:val="18"/>
+          <w:szCs w:val="18"/>
+        </w:rPr>
+      </w:pPr>
+      <w:r>
+        <w:rPr>
+          <w:rFonts w:ascii="Lucida Console" w:hAnsi="Lucida Console" w:cs="Lucida Console"/>
+          <w:sz w:val="18"/>
+          <w:szCs w:val="18"/>
+        </w:rPr>
+        <w:t xml:space="preserve">git </w:t>
+      </w:r>
+      <w:proofErr w:type="gramStart"/>
+      <w:r>
+        <w:rPr>
+          <w:rFonts w:ascii="Lucida Console" w:hAnsi="Lucida Console" w:cs="Lucida Console"/>
+          <w:sz w:val="18"/>
+          <w:szCs w:val="18"/>
+        </w:rPr>
+        <w:t>add .</w:t>
+      </w:r>
+      <w:proofErr w:type="gramEnd"/>
+    </w:p>
+    <w:p>
+      <w:pPr>
+        <w:autoSpaceDE w:val="0"/>
+        <w:autoSpaceDN w:val="0"/>
+        <w:adjustRightInd w:val="0"/>
+        <w:spacing w:after="0" w:line="240" w:lineRule="auto"/>
+        <w:rPr>
+          <w:rFonts w:ascii="Lucida Console" w:hAnsi="Lucida Console" w:cs="Lucida Console"/>
+          <w:sz w:val="18"/>
+          <w:szCs w:val="18"/>
+        </w:rPr>
+      </w:pPr>
       <w:bookmarkStart w:id="0" w:name="_GoBack"/>
       <w:bookmarkEnd w:id="0"/>
-      <w:r>
-        <w:rPr>
-          <w:rFonts w:ascii="Lucida Console" w:hAnsi="Lucida Console" w:cs="Lucida Console"/>
-          <w:sz w:val="18"/>
-          <w:szCs w:val="18"/>
-        </w:rPr>
-        <w:t>git clone https://github.com/chandanaphatak/Android_Sample_App.git</w:t>
-      </w:r>
-    </w:p>
-    <w:p>
-      <w:pPr>
-        <w:rPr>
-          <w:rFonts w:ascii="Lucida Console" w:hAnsi="Lucida Console" w:cs="Lucida Console"/>
-          <w:sz w:val="18"/>
-          <w:szCs w:val="18"/>
-        </w:rPr>
-      </w:pPr>
+    </w:p>
+    <w:p>
+      <w:pPr>
+        <w:autoSpaceDE w:val="0"/>
+        <w:autoSpaceDN w:val="0"/>
+        <w:adjustRightInd w:val="0"/>
+        <w:spacing w:after="0" w:line="240" w:lineRule="auto"/>
+        <w:rPr>
+          <w:rFonts w:ascii="Lucida Console" w:hAnsi="Lucida Console" w:cs="Lucida Console"/>
+          <w:sz w:val="18"/>
+          <w:szCs w:val="18"/>
+        </w:rPr>
+      </w:pPr>
+      <w:r>
+        <w:rPr>
+          <w:rFonts w:ascii="Lucida Console" w:hAnsi="Lucida Console" w:cs="Lucida Console"/>
+          <w:sz w:val="18"/>
+          <w:szCs w:val="18"/>
+        </w:rPr>
+        <w:t>git status</w:t>
+      </w:r>
+    </w:p>
+    <w:p>
+      <w:pPr>
+        <w:autoSpaceDE w:val="0"/>
+        <w:autoSpaceDN w:val="0"/>
+        <w:adjustRightInd w:val="0"/>
+        <w:spacing w:after="0" w:line="240" w:lineRule="auto"/>
+        <w:rPr>
+          <w:rFonts w:ascii="Lucida Console" w:hAnsi="Lucida Console" w:cs="Lucida Console"/>
+          <w:sz w:val="18"/>
+          <w:szCs w:val="18"/>
+        </w:rPr>
+      </w:pPr>
+    </w:p>
+    <w:p>
+      <w:pPr>
+        <w:autoSpaceDE w:val="0"/>
+        <w:autoSpaceDN w:val="0"/>
+        <w:adjustRightInd w:val="0"/>
+        <w:spacing w:after="0" w:line="240" w:lineRule="auto"/>
+        <w:rPr>
+          <w:rFonts w:ascii="Lucida Console" w:hAnsi="Lucida Console" w:cs="Lucida Console"/>
+          <w:sz w:val="18"/>
+          <w:szCs w:val="18"/>
+        </w:rPr>
+      </w:pPr>
+      <w:r>
+        <w:rPr>
+          <w:rFonts w:ascii="Lucida Console" w:hAnsi="Lucida Console" w:cs="Lucida Console"/>
+          <w:sz w:val="18"/>
+          <w:szCs w:val="18"/>
+        </w:rPr>
+        <w:t>git commit -m "Committing git commands file" git_commands.docx</w:t>
+      </w:r>
+    </w:p>
+    <w:p>
+      <w:pPr>
+        <w:autoSpaceDE w:val="0"/>
+        <w:autoSpaceDN w:val="0"/>
+        <w:adjustRightInd w:val="0"/>
+        <w:spacing w:after="0" w:line="240" w:lineRule="auto"/>
+        <w:rPr>
+          <w:rFonts w:ascii="Lucida Console" w:hAnsi="Lucida Console" w:cs="Lucida Console"/>
+          <w:sz w:val="18"/>
+          <w:szCs w:val="18"/>
+        </w:rPr>
+      </w:pPr>
+    </w:p>
+    <w:p>
+      <w:pPr>
+        <w:autoSpaceDE w:val="0"/>
+        <w:autoSpaceDN w:val="0"/>
+        <w:adjustRightInd w:val="0"/>
+        <w:spacing w:after="0" w:line="240" w:lineRule="auto"/>
+        <w:rPr>
+          <w:rFonts w:ascii="Lucida Console" w:hAnsi="Lucida Console" w:cs="Lucida Console"/>
+          <w:sz w:val="18"/>
+          <w:szCs w:val="18"/>
+        </w:rPr>
+      </w:pPr>
+      <w:r>
+        <w:rPr>
+          <w:rFonts w:ascii="Lucida Console" w:hAnsi="Lucida Console" w:cs="Lucida Console"/>
+          <w:sz w:val="18"/>
+          <w:szCs w:val="18"/>
+        </w:rPr>
+        <w:t>git push -u origin master</w:t>
+      </w:r>
     </w:p>
     <w:p/>
     <w:sectPr>
@@ -618,6 +808,17 @@
     <w:semiHidden/>
     <w:unhideWhenUsed/>
   </w:style>
+  <w:style w:type="character" w:styleId="Hyperlink">
+    <w:name w:val="Hyperlink"/>
+    <w:basedOn w:val="DefaultParagraphFont"/>
+    <w:uiPriority w:val="99"/>
+    <w:unhideWhenUsed/>
+    <w:rsid w:val="00A02096"/>
+    <w:rPr>
+      <w:color w:val="0563C1" w:themeColor="hyperlink"/>
+      <w:u w:val="single"/>
+    </w:rPr>
+  </w:style>
 </w:styles>
 </file>
 

</xml_diff>